<commit_message>
Binder: added toggle layer for page bands and common formatting.
</commit_message>
<xml_diff>
--- a/docs/5 U.S.C. 2302 justification/Attachment list 20211025.docx
+++ b/docs/5 U.S.C. 2302 justification/Attachment list 20211025.docx
@@ -77,19 +77,11 @@
           <w:sz w:val="20"/>
         </w:rPr>
       </w:pPr>
-      <w:proofErr w:type="spellStart"/>
-      <w:r>
-        <w:rPr>
-          <w:sz w:val="20"/>
-        </w:rPr>
-        <w:t>Filesizes</w:t>
-      </w:r>
-      <w:proofErr w:type="spellEnd"/>
-      <w:r>
-        <w:rPr>
-          <w:sz w:val="20"/>
-        </w:rPr>
-        <w:t xml:space="preserve"> may differ on different computers.</w:t>
+      <w:r>
+        <w:rPr>
+          <w:sz w:val="20"/>
+        </w:rPr>
+        <w:t>Filesizes may differ on different computers.</w:t>
       </w:r>
     </w:p>
     <w:p>
@@ -284,25 +276,14 @@
         </w:rPr>
         <w:t xml:space="preserve"> </w:t>
       </w:r>
-      <w:proofErr w:type="spellStart"/>
-      <w:r>
-        <w:rPr>
-          <w:rFonts w:ascii="Times New Roman" w:hAnsi="Times New Roman" w:cs="Times New Roman"/>
-          <w:color w:val="7030A0"/>
-          <w:sz w:val="20"/>
-          <w:szCs w:val="20"/>
-        </w:rPr>
-        <w:t>filesize</w:t>
-      </w:r>
-      <w:proofErr w:type="spellEnd"/>
-      <w:r>
-        <w:rPr>
-          <w:rFonts w:ascii="Times New Roman" w:hAnsi="Times New Roman" w:cs="Times New Roman"/>
-          <w:color w:val="7030A0"/>
-          <w:sz w:val="20"/>
-          <w:szCs w:val="20"/>
-        </w:rPr>
-        <w:t xml:space="preserve">-optimized PDFs, with vector-image replicas of the original raster figures and other internal optimizations that </w:t>
+      <w:r>
+        <w:rPr>
+          <w:rFonts w:ascii="Times New Roman" w:hAnsi="Times New Roman" w:cs="Times New Roman"/>
+          <w:color w:val="7030A0"/>
+          <w:sz w:val="20"/>
+          <w:szCs w:val="20"/>
+        </w:rPr>
+        <w:t xml:space="preserve">filesize-optimized PDFs, with vector-image replicas of the original raster figures and other internal optimizations that </w:t>
       </w:r>
       <w:r>
         <w:rPr>
@@ -500,7 +481,7 @@
           <w:sz w:val="20"/>
           <w:szCs w:val="20"/>
         </w:rPr>
-        <w:t>497</w:t>
+        <w:t>809</w:t>
       </w:r>
       <w:r>
         <w:rPr>
@@ -853,27 +834,7 @@
           <w:sz w:val="20"/>
           <w:szCs w:val="20"/>
         </w:rPr>
-        <w:t xml:space="preserve"> changes documented in the email and the last attached </w:t>
-      </w:r>
-      <w:proofErr w:type="spellStart"/>
-      <w:r>
-        <w:rPr>
-          <w:rFonts w:ascii="Times New Roman" w:hAnsi="Times New Roman" w:cs="Times New Roman"/>
-          <w:color w:val="7030A0"/>
-          <w:sz w:val="20"/>
-          <w:szCs w:val="20"/>
-        </w:rPr>
-        <w:t>zipfile</w:t>
-      </w:r>
-      <w:proofErr w:type="spellEnd"/>
-      <w:r>
-        <w:rPr>
-          <w:rFonts w:ascii="Times New Roman" w:hAnsi="Times New Roman" w:cs="Times New Roman"/>
-          <w:color w:val="7030A0"/>
-          <w:sz w:val="20"/>
-          <w:szCs w:val="20"/>
-        </w:rPr>
-        <w:t xml:space="preserve"> (</w:t>
+        <w:t xml:space="preserve"> changes documented in the email and the last attached zipfile (</w:t>
       </w:r>
       <w:r>
         <w:rPr>
@@ -936,27 +897,7 @@
           <w:sz w:val="20"/>
           <w:szCs w:val="20"/>
         </w:rPr>
-        <w:t xml:space="preserve">, in the last attached </w:t>
-      </w:r>
-      <w:proofErr w:type="spellStart"/>
-      <w:r>
-        <w:rPr>
-          <w:rFonts w:ascii="Times New Roman" w:hAnsi="Times New Roman" w:cs="Times New Roman"/>
-          <w:color w:val="7030A0"/>
-          <w:sz w:val="20"/>
-          <w:szCs w:val="20"/>
-        </w:rPr>
-        <w:t>zipfile</w:t>
-      </w:r>
-      <w:proofErr w:type="spellEnd"/>
-      <w:r>
-        <w:rPr>
-          <w:rFonts w:ascii="Times New Roman" w:hAnsi="Times New Roman" w:cs="Times New Roman"/>
-          <w:color w:val="7030A0"/>
-          <w:sz w:val="20"/>
-          <w:szCs w:val="20"/>
-        </w:rPr>
-        <w:t xml:space="preserve"> (</w:t>
+        <w:t>, in the last attached zipfile (</w:t>
       </w:r>
       <w:r>
         <w:rPr>
@@ -1494,27 +1435,7 @@
           <w:sz w:val="20"/>
           <w:szCs w:val="20"/>
         </w:rPr>
-        <w:t xml:space="preserve">(the </w:t>
-      </w:r>
-      <w:proofErr w:type="spellStart"/>
-      <w:r>
-        <w:rPr>
-          <w:rFonts w:ascii="Times New Roman" w:hAnsi="Times New Roman" w:cs="Times New Roman"/>
-          <w:color w:val="7030A0"/>
-          <w:sz w:val="20"/>
-          <w:szCs w:val="20"/>
-        </w:rPr>
-        <w:t>zipfile</w:t>
-      </w:r>
-      <w:proofErr w:type="spellEnd"/>
-      <w:r>
-        <w:rPr>
-          <w:rFonts w:ascii="Times New Roman" w:hAnsi="Times New Roman" w:cs="Times New Roman"/>
-          <w:color w:val="7030A0"/>
-          <w:sz w:val="20"/>
-          <w:szCs w:val="20"/>
-        </w:rPr>
-        <w:t xml:space="preserve"> previously named </w:t>
+        <w:t xml:space="preserve">(the zipfile previously named </w:t>
       </w:r>
       <w:r>
         <w:rPr>
@@ -2197,25 +2118,7 @@
           <w:sz w:val="20"/>
           <w:szCs w:val="20"/>
         </w:rPr>
-        <w:t xml:space="preserve">0218 (with </w:t>
-      </w:r>
-      <w:proofErr w:type="spellStart"/>
-      <w:r>
-        <w:rPr>
-          <w:rFonts w:ascii="Times New Roman" w:hAnsi="Times New Roman" w:cs="Times New Roman"/>
-          <w:sz w:val="20"/>
-          <w:szCs w:val="20"/>
-        </w:rPr>
-        <w:t>url</w:t>
-      </w:r>
-      <w:proofErr w:type="spellEnd"/>
-      <w:r>
-        <w:rPr>
-          <w:rFonts w:ascii="Times New Roman" w:hAnsi="Times New Roman" w:cs="Times New Roman"/>
-          <w:sz w:val="20"/>
-          <w:szCs w:val="20"/>
-        </w:rPr>
-        <w:t xml:space="preserve"> 20201204).pdf (131</w:t>
+        <w:t>0218 (with url 20201204).pdf (131</w:t>
       </w:r>
       <w:r>
         <w:rPr>
@@ -2467,25 +2370,7 @@
           <w:sz w:val="20"/>
           <w:szCs w:val="20"/>
         </w:rPr>
-        <w:t xml:space="preserve">0 SNRA FOIA </w:t>
-      </w:r>
-      <w:proofErr w:type="spellStart"/>
-      <w:r>
-        <w:rPr>
-          <w:rFonts w:ascii="Times New Roman" w:hAnsi="Times New Roman" w:cs="Times New Roman"/>
-          <w:sz w:val="20"/>
-          <w:szCs w:val="20"/>
-        </w:rPr>
-        <w:t>FOIA</w:t>
-      </w:r>
-      <w:proofErr w:type="spellEnd"/>
-      <w:r>
-        <w:rPr>
-          <w:rFonts w:ascii="Times New Roman" w:hAnsi="Times New Roman" w:cs="Times New Roman"/>
-          <w:sz w:val="20"/>
-          <w:szCs w:val="20"/>
-        </w:rPr>
-        <w:t xml:space="preserve"> 20200704.pdf (96 kb)</w:t>
+        <w:t>0 SNRA FOIA FOIA 20200704.pdf (96 kb)</w:t>
       </w:r>
       <w:r>
         <w:rPr>
@@ -3194,27 +3079,7 @@
           <w:sz w:val="20"/>
           <w:szCs w:val="20"/>
         </w:rPr>
-        <w:t xml:space="preserve">The very large </w:t>
-      </w:r>
-      <w:proofErr w:type="spellStart"/>
-      <w:r>
-        <w:rPr>
-          <w:rFonts w:ascii="Times New Roman" w:hAnsi="Times New Roman" w:cs="Times New Roman"/>
-          <w:color w:val="7030A0"/>
-          <w:sz w:val="20"/>
-          <w:szCs w:val="20"/>
-        </w:rPr>
-        <w:t>filesize</w:t>
-      </w:r>
-      <w:proofErr w:type="spellEnd"/>
-      <w:r>
-        <w:rPr>
-          <w:rFonts w:ascii="Times New Roman" w:hAnsi="Times New Roman" w:cs="Times New Roman"/>
-          <w:color w:val="7030A0"/>
-          <w:sz w:val="20"/>
-          <w:szCs w:val="20"/>
-        </w:rPr>
-        <w:t xml:space="preserve"> FOIA-released PDFs that FEMA sent me (in my personal capacity) are at </w:t>
+        <w:t xml:space="preserve">The very large filesize FOIA-released PDFs that FEMA sent me (in my personal capacity) are at </w:t>
       </w:r>
       <w:hyperlink r:id="rId11" w:history="1">
         <w:r>

</xml_diff>